<commit_message>
Finishing document. Need reformatting.
</commit_message>
<xml_diff>
--- a/Simulator User ManualP4.docx
+++ b/Simulator User ManualP4.docx
@@ -4,7 +4,7 @@
   <w:body>
     <w:p>
       <w:pPr>
-        <w:pStyle w:val="Heading1"/>
+        <w:pStyle w:val="1"/>
         <w:jc w:val="center"/>
       </w:pPr>
       <w:r>
@@ -39,7 +39,7 @@
     </w:p>
     <w:p>
       <w:pPr>
-        <w:pStyle w:val="ListParagraph"/>
+        <w:pStyle w:val="a3"/>
         <w:numPr>
           <w:ilvl w:val="0"/>
           <w:numId w:val="6"/>
@@ -239,7 +239,11 @@
           </mc:Fallback>
         </mc:AlternateContent>
       </w:r>
-      <w:r>
+      <w:bookmarkStart w:id="0" w:name="_GoBack"/>
+      <w:r>
+        <w:rPr>
+          <w:noProof/>
+        </w:rPr>
         <w:drawing>
           <wp:inline distT="0" distB="0" distL="0" distR="0" wp14:anchorId="0A1BDF7A" wp14:editId="2BC49E9D">
             <wp:extent cx="5247762" cy="2548890"/>
@@ -283,10 +287,11 @@
           </wp:inline>
         </w:drawing>
       </w:r>
-    </w:p>
-    <w:p>
-      <w:pPr>
-        <w:pStyle w:val="Caption"/>
+      <w:bookmarkEnd w:id="0"/>
+    </w:p>
+    <w:p>
+      <w:pPr>
+        <w:pStyle w:val="a9"/>
         <w:jc w:val="center"/>
       </w:pPr>
       <w:r>
@@ -349,7 +354,7 @@
     </w:p>
     <w:p>
       <w:pPr>
-        <w:pStyle w:val="ListParagraph"/>
+        <w:pStyle w:val="a3"/>
         <w:numPr>
           <w:ilvl w:val="0"/>
           <w:numId w:val="14"/>
@@ -377,7 +382,7 @@
     </w:p>
     <w:p>
       <w:pPr>
-        <w:pStyle w:val="ListParagraph"/>
+        <w:pStyle w:val="a3"/>
         <w:numPr>
           <w:ilvl w:val="0"/>
           <w:numId w:val="14"/>
@@ -403,7 +408,7 @@
     </w:p>
     <w:p>
       <w:pPr>
-        <w:pStyle w:val="ListParagraph"/>
+        <w:pStyle w:val="a3"/>
         <w:numPr>
           <w:ilvl w:val="0"/>
           <w:numId w:val="14"/>
@@ -431,7 +436,7 @@
     </w:p>
     <w:p>
       <w:pPr>
-        <w:pStyle w:val="ListParagraph"/>
+        <w:pStyle w:val="a3"/>
         <w:numPr>
           <w:ilvl w:val="0"/>
           <w:numId w:val="14"/>
@@ -464,7 +469,7 @@
     </w:p>
     <w:p>
       <w:pPr>
-        <w:pStyle w:val="ListParagraph"/>
+        <w:pStyle w:val="a3"/>
         <w:numPr>
           <w:ilvl w:val="0"/>
           <w:numId w:val="14"/>
@@ -497,7 +502,7 @@
     </w:p>
     <w:p>
       <w:pPr>
-        <w:pStyle w:val="ListParagraph"/>
+        <w:pStyle w:val="a3"/>
         <w:numPr>
           <w:ilvl w:val="0"/>
           <w:numId w:val="14"/>
@@ -516,7 +521,7 @@
     </w:p>
     <w:p>
       <w:pPr>
-        <w:pStyle w:val="ListParagraph"/>
+        <w:pStyle w:val="a3"/>
         <w:numPr>
           <w:ilvl w:val="0"/>
           <w:numId w:val="14"/>
@@ -524,12 +529,20 @@
         <w:ind w:firstLineChars="0"/>
       </w:pPr>
       <w:r>
-        <w:t>&lt;Memory Location(Binary String)&gt;,&lt;Data(Binary String)&gt;.</w:t>
-      </w:r>
-    </w:p>
-    <w:p>
-      <w:pPr>
-        <w:pStyle w:val="ListParagraph"/>
+        <w:t xml:space="preserve">&lt;Memory </w:t>
+      </w:r>
+      <w:proofErr w:type="gramStart"/>
+      <w:r>
+        <w:t>Location(</w:t>
+      </w:r>
+      <w:proofErr w:type="gramEnd"/>
+      <w:r>
+        <w:t>Binary String)&gt;,&lt;Data(Binary String)&gt;.</w:t>
+      </w:r>
+    </w:p>
+    <w:p>
+      <w:pPr>
+        <w:pStyle w:val="a3"/>
         <w:numPr>
           <w:ilvl w:val="0"/>
           <w:numId w:val="14"/>
@@ -542,7 +555,7 @@
     </w:p>
     <w:p>
       <w:pPr>
-        <w:pStyle w:val="ListParagraph"/>
+        <w:pStyle w:val="a3"/>
         <w:numPr>
           <w:ilvl w:val="1"/>
           <w:numId w:val="14"/>
@@ -555,7 +568,7 @@
     </w:p>
     <w:p>
       <w:pPr>
-        <w:pStyle w:val="ListParagraph"/>
+        <w:pStyle w:val="a3"/>
         <w:numPr>
           <w:ilvl w:val="1"/>
           <w:numId w:val="14"/>
@@ -568,7 +581,7 @@
     </w:p>
     <w:p>
       <w:pPr>
-        <w:pStyle w:val="ListParagraph"/>
+        <w:pStyle w:val="a3"/>
         <w:numPr>
           <w:ilvl w:val="1"/>
           <w:numId w:val="14"/>
@@ -581,7 +594,7 @@
     </w:p>
     <w:p>
       <w:pPr>
-        <w:pStyle w:val="ListParagraph"/>
+        <w:pStyle w:val="a3"/>
         <w:numPr>
           <w:ilvl w:val="1"/>
           <w:numId w:val="14"/>
@@ -594,7 +607,7 @@
     </w:p>
     <w:p>
       <w:pPr>
-        <w:pStyle w:val="ListParagraph"/>
+        <w:pStyle w:val="a3"/>
         <w:numPr>
           <w:ilvl w:val="0"/>
           <w:numId w:val="14"/>
@@ -607,7 +620,7 @@
     </w:p>
     <w:p>
       <w:pPr>
-        <w:pStyle w:val="ListParagraph"/>
+        <w:pStyle w:val="a3"/>
         <w:numPr>
           <w:ilvl w:val="0"/>
           <w:numId w:val="14"/>
@@ -672,7 +685,7 @@
     </w:p>
     <w:p>
       <w:pPr>
-        <w:pStyle w:val="ListParagraph"/>
+        <w:pStyle w:val="a3"/>
         <w:numPr>
           <w:ilvl w:val="0"/>
           <w:numId w:val="13"/>
@@ -703,7 +716,7 @@
     </w:p>
     <w:p>
       <w:pPr>
-        <w:pStyle w:val="ListParagraph"/>
+        <w:pStyle w:val="a3"/>
         <w:numPr>
           <w:ilvl w:val="0"/>
           <w:numId w:val="13"/>
@@ -728,7 +741,7 @@
     </w:p>
     <w:p>
       <w:pPr>
-        <w:pStyle w:val="ListParagraph"/>
+        <w:pStyle w:val="a3"/>
         <w:numPr>
           <w:ilvl w:val="0"/>
           <w:numId w:val="13"/>
@@ -778,7 +791,7 @@
     </w:p>
     <w:p>
       <w:pPr>
-        <w:pStyle w:val="ListParagraph"/>
+        <w:pStyle w:val="a3"/>
         <w:numPr>
           <w:ilvl w:val="0"/>
           <w:numId w:val="12"/>
@@ -809,7 +822,7 @@
     </w:p>
     <w:p>
       <w:pPr>
-        <w:pStyle w:val="ListParagraph"/>
+        <w:pStyle w:val="a3"/>
         <w:numPr>
           <w:ilvl w:val="0"/>
           <w:numId w:val="12"/>
@@ -828,7 +841,7 @@
     </w:p>
     <w:p>
       <w:pPr>
-        <w:pStyle w:val="ListParagraph"/>
+        <w:pStyle w:val="a3"/>
         <w:numPr>
           <w:ilvl w:val="0"/>
           <w:numId w:val="12"/>
@@ -890,7 +903,7 @@
     </w:p>
     <w:p>
       <w:pPr>
-        <w:pStyle w:val="ListParagraph"/>
+        <w:pStyle w:val="a3"/>
         <w:numPr>
           <w:ilvl w:val="0"/>
           <w:numId w:val="11"/>
@@ -954,7 +967,7 @@
     </w:p>
     <w:p>
       <w:pPr>
-        <w:pStyle w:val="ListParagraph"/>
+        <w:pStyle w:val="a3"/>
         <w:numPr>
           <w:ilvl w:val="0"/>
           <w:numId w:val="11"/>
@@ -1006,7 +1019,7 @@
     </w:p>
     <w:p>
       <w:pPr>
-        <w:pStyle w:val="ListParagraph"/>
+        <w:pStyle w:val="a3"/>
         <w:ind w:left="420" w:firstLineChars="0" w:firstLine="0"/>
       </w:pPr>
       <w:r>
@@ -1021,7 +1034,7 @@
     </w:p>
     <w:p>
       <w:pPr>
-        <w:pStyle w:val="ListParagraph"/>
+        <w:pStyle w:val="a3"/>
         <w:numPr>
           <w:ilvl w:val="0"/>
           <w:numId w:val="11"/>
@@ -1071,32 +1084,16 @@
           <w:sz w:val="24"/>
           <w:szCs w:val="24"/>
         </w:rPr>
-        <w:t xml:space="preserve"> (DEBU</w:t>
+        <w:t xml:space="preserve"> (Extra Field Console)</w:t>
+      </w:r>
+    </w:p>
+    <w:p>
+      <w:r>
+        <w:t xml:space="preserve">(Extra credit) </w:t>
       </w:r>
       <w:r>
         <w:rPr>
           <w:rFonts w:hint="eastAsia"/>
-          <w:b/>
-          <w:bCs/>
-          <w:sz w:val="24"/>
-          <w:szCs w:val="24"/>
-        </w:rPr>
-        <w:t>G</w:t>
-      </w:r>
-      <w:r>
-        <w:rPr>
-          <w:b/>
-          <w:bCs/>
-          <w:sz w:val="24"/>
-          <w:szCs w:val="24"/>
-        </w:rPr>
-        <w:t xml:space="preserve"> ONLY)</w:t>
-      </w:r>
-    </w:p>
-    <w:p>
-      <w:r>
-        <w:rPr>
-          <w:rFonts w:hint="eastAsia"/>
         </w:rPr>
         <w:t>T</w:t>
       </w:r>
@@ -1112,7 +1109,7 @@
     </w:p>
     <w:p>
       <w:pPr>
-        <w:pStyle w:val="ListParagraph"/>
+        <w:pStyle w:val="a3"/>
         <w:numPr>
           <w:ilvl w:val="0"/>
           <w:numId w:val="11"/>
@@ -1141,12 +1138,76 @@
           <w:sz w:val="24"/>
           <w:szCs w:val="24"/>
         </w:rPr>
-        <w:t xml:space="preserve"> (the new update in part 4)</w:t>
-      </w:r>
-    </w:p>
-    <w:p>
-      <w:r>
-        <w:t>This is task is an extra credit which help that user to dump memory that will print all the memory has been used with its value stored by click on the “Dump memory” button.</w:t>
+        <w:t xml:space="preserve"> </w:t>
+      </w:r>
+      <w:r>
+        <w:rPr>
+          <w:b/>
+          <w:bCs/>
+          <w:sz w:val="24"/>
+          <w:szCs w:val="24"/>
+        </w:rPr>
+        <w:t>(Extra Field Console</w:t>
+      </w:r>
+      <w:r>
+        <w:rPr>
+          <w:b/>
+          <w:bCs/>
+          <w:sz w:val="24"/>
+          <w:szCs w:val="24"/>
+        </w:rPr>
+        <w:t xml:space="preserve">, </w:t>
+      </w:r>
+      <w:r>
+        <w:rPr>
+          <w:rFonts w:hint="eastAsia"/>
+          <w:b/>
+          <w:bCs/>
+          <w:sz w:val="24"/>
+          <w:szCs w:val="24"/>
+        </w:rPr>
+        <w:t>New</w:t>
+      </w:r>
+      <w:r>
+        <w:rPr>
+          <w:b/>
+          <w:bCs/>
+          <w:sz w:val="24"/>
+          <w:szCs w:val="24"/>
+        </w:rPr>
+        <w:t xml:space="preserve"> in P4</w:t>
+      </w:r>
+      <w:r>
+        <w:rPr>
+          <w:b/>
+          <w:bCs/>
+          <w:sz w:val="24"/>
+          <w:szCs w:val="24"/>
+        </w:rPr>
+        <w:t>)</w:t>
+      </w:r>
+    </w:p>
+    <w:p>
+      <w:r>
+        <w:t>(Extra credit)</w:t>
+      </w:r>
+      <w:r>
+        <w:t xml:space="preserve"> </w:t>
+      </w:r>
+      <w:r>
+        <w:t xml:space="preserve">This task is </w:t>
+      </w:r>
+      <w:r>
+        <w:t xml:space="preserve">will </w:t>
+      </w:r>
+      <w:r>
+        <w:t>help</w:t>
+      </w:r>
+      <w:r>
+        <w:t>s</w:t>
+      </w:r>
+      <w:r>
+        <w:t xml:space="preserve"> that user to dump memory that will print all the memory has been used with its value stored by click on the “Dump memory” button.</w:t>
       </w:r>
     </w:p>
     <w:p>
@@ -1203,7 +1264,7 @@
     </w:p>
     <w:p>
       <w:pPr>
-        <w:pStyle w:val="Caption"/>
+        <w:pStyle w:val="a9"/>
         <w:jc w:val="center"/>
       </w:pPr>
       <w:r>
@@ -1226,13 +1287,13 @@
     </w:p>
     <w:p>
       <w:pPr>
-        <w:pStyle w:val="ListParagraph"/>
+        <w:pStyle w:val="a3"/>
         <w:ind w:left="420" w:firstLineChars="0" w:firstLine="0"/>
       </w:pPr>
     </w:p>
     <w:p>
       <w:pPr>
-        <w:pStyle w:val="ListParagraph"/>
+        <w:pStyle w:val="a3"/>
         <w:numPr>
           <w:ilvl w:val="0"/>
           <w:numId w:val="6"/>
@@ -1270,41 +1331,169 @@
           <w:sz w:val="28"/>
           <w:szCs w:val="28"/>
         </w:rPr>
-        <w:t xml:space="preserve"> 3</w:t>
-      </w:r>
-    </w:p>
-    <w:p>
-      <w:r>
-        <w:t>Program : A program that reads 20 numbers (integers) from the keyboard, prints the numbers to the console printer, requests a number from the user and searches the 20 numbers read in for the number closest to the number entered by the user. Print the number entered by the user and the number closest to that number. Your numbers should not be 1…10, but distributed over the range of 0 … 65,535. Therefore, as you read a character in, you need to check it is a digit, convert it to a number, and assemble the integer.</w:t>
-      </w:r>
-    </w:p>
-    <w:p>
-      <w:pPr>
+        <w:t xml:space="preserve"> </w:t>
+      </w:r>
+      <w:proofErr w:type="spellStart"/>
+      <w:r>
         <w:rPr>
           <w:b/>
           <w:bCs/>
           <w:sz w:val="28"/>
           <w:szCs w:val="28"/>
         </w:rPr>
-      </w:pPr>
+        <w:t>IVa</w:t>
+      </w:r>
+      <w:proofErr w:type="spellEnd"/>
+    </w:p>
+    <w:p>
+      <w:pPr>
+        <w:ind w:firstLine="360"/>
+      </w:pPr>
+      <w:r>
+        <w:t xml:space="preserve">Testing </w:t>
+      </w:r>
+      <w:r>
+        <w:t xml:space="preserve">Program </w:t>
+      </w:r>
+      <w:proofErr w:type="spellStart"/>
+      <w:r>
+        <w:t>IVa</w:t>
+      </w:r>
+      <w:proofErr w:type="spellEnd"/>
+      <w:r>
+        <w:t xml:space="preserve"> </w:t>
+      </w:r>
       <w:r>
         <w:rPr>
           <w:rFonts w:hint="eastAsia"/>
+        </w:rPr>
+        <w:t>is</w:t>
+      </w:r>
+      <w:r>
+        <w:t xml:space="preserve"> a simple program to test floating point add/subtract, vector add/subtract and </w:t>
+      </w:r>
+      <w:proofErr w:type="gramStart"/>
+      <w:r>
+        <w:t>floating point</w:t>
+      </w:r>
+      <w:proofErr w:type="gramEnd"/>
+      <w:r>
+        <w:t xml:space="preserve"> convention. </w:t>
+      </w:r>
+    </w:p>
+    <w:p>
+      <w:pPr>
+        <w:ind w:firstLine="420"/>
+      </w:pPr>
+      <w:r>
+        <w:t xml:space="preserve">First the program </w:t>
+      </w:r>
+      <w:proofErr w:type="gramStart"/>
+      <w:r>
+        <w:t>try</w:t>
+      </w:r>
+      <w:proofErr w:type="gramEnd"/>
+      <w:r>
+        <w:t xml:space="preserve"> to </w:t>
+      </w:r>
+      <w:r>
+        <w:rPr>
+          <w:b/>
+          <w:bCs/>
+        </w:rPr>
+        <w:t>add</w:t>
+      </w:r>
+      <w:r>
+        <w:t xml:space="preserve"> two floating numbers and save to memory location 28, and then </w:t>
+      </w:r>
+      <w:r>
+        <w:rPr>
+          <w:b/>
+          <w:bCs/>
+        </w:rPr>
+        <w:t>subtract</w:t>
+      </w:r>
+      <w:r>
+        <w:t xml:space="preserve"> a floating point and save the result to memory location 26. Then it </w:t>
+      </w:r>
+      <w:proofErr w:type="gramStart"/>
+      <w:r>
+        <w:t>perform</w:t>
+      </w:r>
+      <w:proofErr w:type="gramEnd"/>
+      <w:r>
+        <w:t xml:space="preserve"> </w:t>
+      </w:r>
+      <w:r>
+        <w:rPr>
+          <w:b/>
+          <w:bCs/>
+        </w:rPr>
+        <w:t>converting</w:t>
+      </w:r>
+      <w:r>
+        <w:t xml:space="preserve"> between floating point and integers, save it to memory location 24. Finally, it performs a </w:t>
+      </w:r>
+      <w:r>
+        <w:rPr>
+          <w:b/>
+          <w:bCs/>
+        </w:rPr>
+        <w:t xml:space="preserve">vector add/subtract </w:t>
+      </w:r>
+      <w:r>
+        <w:t>operation</w:t>
+      </w:r>
+      <w:r>
+        <w:t xml:space="preserve">, which </w:t>
+      </w:r>
+      <w:r>
+        <w:t>operate 2 vectors which length is 3, at the memory location 60 and 80.</w:t>
+      </w:r>
+    </w:p>
+    <w:p>
+      <w:r>
+        <w:tab/>
+        <w:t xml:space="preserve">To see the results, simply visiting </w:t>
+      </w:r>
+      <w:proofErr w:type="gramStart"/>
+      <w:r>
+        <w:t>those memory location</w:t>
+      </w:r>
+      <w:proofErr w:type="gramEnd"/>
+      <w:r>
+        <w:t xml:space="preserve"> use the Memory Field, or dump the entire memory using Memory Trace.</w:t>
+      </w:r>
+    </w:p>
+    <w:p>
+      <w:pPr>
+        <w:rPr>
+          <w:rFonts w:hint="eastAsia"/>
+        </w:rPr>
+      </w:pPr>
+      <w:r>
+        <w:tab/>
+        <w:t>To see the result step by step, just simply click “SINGLE STEP”, this will give you detailed memory trace information for each step and clearly see the operations mentioned above is working.</w:t>
+      </w:r>
+    </w:p>
+    <w:p>
+      <w:pPr>
+        <w:rPr>
           <w:b/>
           <w:bCs/>
           <w:sz w:val="28"/>
           <w:szCs w:val="28"/>
         </w:rPr>
-        <w:t>T</w:t>
-      </w:r>
-      <w:r>
-        <w:rPr>
+      </w:pPr>
+      <w:r>
+        <w:rPr>
+          <w:rFonts w:hint="eastAsia"/>
           <w:b/>
           <w:bCs/>
           <w:sz w:val="28"/>
           <w:szCs w:val="28"/>
         </w:rPr>
-        <w:t>o</w:t>
+        <w:t>T</w:t>
       </w:r>
       <w:r>
         <w:rPr>
@@ -1313,12 +1502,39 @@
           <w:sz w:val="28"/>
           <w:szCs w:val="28"/>
         </w:rPr>
-        <w:t xml:space="preserve"> run this testing program, follow the step below:</w:t>
-      </w:r>
-    </w:p>
-    <w:p>
-      <w:pPr>
-        <w:pStyle w:val="ListParagraph"/>
+        <w:t>o</w:t>
+      </w:r>
+      <w:r>
+        <w:rPr>
+          <w:b/>
+          <w:bCs/>
+          <w:sz w:val="28"/>
+          <w:szCs w:val="28"/>
+        </w:rPr>
+        <w:t xml:space="preserve"> run this testing program</w:t>
+      </w:r>
+      <w:r>
+        <w:rPr>
+          <w:b/>
+          <w:bCs/>
+          <w:sz w:val="28"/>
+          <w:szCs w:val="28"/>
+        </w:rPr>
+        <w:t xml:space="preserve"> 1</w:t>
+      </w:r>
+      <w:r>
+        <w:rPr>
+          <w:b/>
+          <w:bCs/>
+          <w:sz w:val="28"/>
+          <w:szCs w:val="28"/>
+        </w:rPr>
+        <w:t>, follow the step below:</w:t>
+      </w:r>
+    </w:p>
+    <w:p>
+      <w:pPr>
+        <w:pStyle w:val="a3"/>
         <w:numPr>
           <w:ilvl w:val="0"/>
           <w:numId w:val="10"/>
@@ -1332,63 +1548,67 @@
         <w:rPr>
           <w:szCs w:val="21"/>
         </w:rPr>
-        <w:t>Open the simulator JAR file, and click the “IPL” Button.</w:t>
-      </w:r>
-    </w:p>
-    <w:p>
-      <w:pPr>
-        <w:pStyle w:val="ListParagraph"/>
+        <w:t xml:space="preserve">Open the simulator JAR </w:t>
+      </w:r>
+      <w:proofErr w:type="gramStart"/>
+      <w:r>
+        <w:rPr>
+          <w:szCs w:val="21"/>
+        </w:rPr>
+        <w:t>file, and</w:t>
+      </w:r>
+      <w:proofErr w:type="gramEnd"/>
+      <w:r>
+        <w:rPr>
+          <w:szCs w:val="21"/>
+        </w:rPr>
+        <w:t xml:space="preserve"> click the “IPL” Button.</w:t>
+      </w:r>
+    </w:p>
+    <w:p>
+      <w:pPr>
+        <w:pStyle w:val="a3"/>
         <w:numPr>
           <w:ilvl w:val="0"/>
           <w:numId w:val="10"/>
         </w:numPr>
         <w:ind w:firstLineChars="0"/>
         <w:rPr>
-          <w:szCs w:val="21"/>
-        </w:rPr>
-      </w:pPr>
-      <w:r>
-        <w:rPr>
           <w:rFonts w:hint="eastAsia"/>
           <w:szCs w:val="21"/>
         </w:rPr>
+      </w:pPr>
+      <w:r>
+        <w:rPr>
+          <w:rFonts w:hint="eastAsia"/>
+          <w:szCs w:val="21"/>
+        </w:rPr>
         <w:t>C</w:t>
       </w:r>
       <w:r>
         <w:rPr>
           <w:szCs w:val="21"/>
         </w:rPr>
-        <w:t>lick the “LOAD MEM” Button, and select the testing program 1 CSV file. (File Name</w:t>
-      </w:r>
-      <w:r>
-        <w:rPr>
-          <w:rFonts w:hint="eastAsia"/>
-          <w:szCs w:val="21"/>
-        </w:rPr>
-        <w:t>:</w:t>
-      </w:r>
-      <w:r>
-        <w:rPr>
-          <w:szCs w:val="21"/>
-        </w:rPr>
-        <w:t xml:space="preserve"> </w:t>
-      </w:r>
-      <w:r>
-        <w:rPr>
-          <w:szCs w:val="21"/>
-        </w:rPr>
-        <w:t>TestingProgram1(P2)</w:t>
-      </w:r>
-      <w:r>
-        <w:rPr>
-          <w:szCs w:val="21"/>
-        </w:rPr>
-        <w:t>.csv )</w:t>
-      </w:r>
-    </w:p>
-    <w:p>
-      <w:pPr>
-        <w:pStyle w:val="ListParagraph"/>
+        <w:t xml:space="preserve">lick the “LOAD MEM” </w:t>
+      </w:r>
+      <w:proofErr w:type="gramStart"/>
+      <w:r>
+        <w:rPr>
+          <w:szCs w:val="21"/>
+        </w:rPr>
+        <w:t>Button, and</w:t>
+      </w:r>
+      <w:proofErr w:type="gramEnd"/>
+      <w:r>
+        <w:rPr>
+          <w:szCs w:val="21"/>
+        </w:rPr>
+        <w:t xml:space="preserve"> select the testing program CSV file. </w:t>
+      </w:r>
+    </w:p>
+    <w:p>
+      <w:pPr>
+        <w:pStyle w:val="a3"/>
         <w:numPr>
           <w:ilvl w:val="0"/>
           <w:numId w:val="10"/>
@@ -1414,7 +1634,7 @@
     </w:p>
     <w:p>
       <w:pPr>
-        <w:pStyle w:val="ListParagraph"/>
+        <w:pStyle w:val="a3"/>
         <w:numPr>
           <w:ilvl w:val="0"/>
           <w:numId w:val="10"/>
@@ -1433,7 +1653,7 @@
     </w:p>
     <w:p>
       <w:pPr>
-        <w:pStyle w:val="ListParagraph"/>
+        <w:pStyle w:val="a3"/>
         <w:ind w:left="420" w:firstLineChars="0" w:firstLine="0"/>
         <w:rPr>
           <w:i/>
@@ -1461,7 +1681,7 @@
     </w:p>
     <w:p>
       <w:pPr>
-        <w:pStyle w:val="ListParagraph"/>
+        <w:pStyle w:val="a3"/>
         <w:numPr>
           <w:ilvl w:val="0"/>
           <w:numId w:val="10"/>
@@ -1488,20 +1708,397 @@
     <w:p>
       <w:pPr>
         <w:rPr>
-          <w:szCs w:val="21"/>
-        </w:rPr>
-      </w:pPr>
-    </w:p>
-    <w:p>
-      <w:pPr>
-        <w:rPr>
-          <w:szCs w:val="21"/>
-        </w:rPr>
-      </w:pPr>
-    </w:p>
-    <w:p>
-      <w:pPr>
-        <w:pStyle w:val="ListParagraph"/>
+          <w:b/>
+          <w:bCs/>
+          <w:sz w:val="28"/>
+          <w:szCs w:val="28"/>
+        </w:rPr>
+      </w:pPr>
+      <w:r>
+        <w:rPr>
+          <w:rFonts w:hint="eastAsia"/>
+          <w:b/>
+          <w:bCs/>
+          <w:sz w:val="28"/>
+          <w:szCs w:val="28"/>
+        </w:rPr>
+        <w:t>T</w:t>
+      </w:r>
+      <w:r>
+        <w:rPr>
+          <w:b/>
+          <w:bCs/>
+          <w:sz w:val="28"/>
+          <w:szCs w:val="28"/>
+        </w:rPr>
+        <w:t xml:space="preserve">o run this testing program </w:t>
+      </w:r>
+      <w:r>
+        <w:rPr>
+          <w:b/>
+          <w:bCs/>
+          <w:sz w:val="28"/>
+          <w:szCs w:val="28"/>
+        </w:rPr>
+        <w:t>2</w:t>
+      </w:r>
+      <w:r>
+        <w:rPr>
+          <w:b/>
+          <w:bCs/>
+          <w:sz w:val="28"/>
+          <w:szCs w:val="28"/>
+        </w:rPr>
+        <w:t>, follow the step below:</w:t>
+      </w:r>
+    </w:p>
+    <w:p>
+      <w:pPr>
+        <w:pStyle w:val="a3"/>
+        <w:numPr>
+          <w:ilvl w:val="0"/>
+          <w:numId w:val="10"/>
+        </w:numPr>
+        <w:ind w:firstLineChars="0"/>
+        <w:rPr>
+          <w:szCs w:val="21"/>
+        </w:rPr>
+      </w:pPr>
+      <w:r>
+        <w:rPr>
+          <w:szCs w:val="21"/>
+        </w:rPr>
+        <w:lastRenderedPageBreak/>
+        <w:t xml:space="preserve">Open the simulator JAR </w:t>
+      </w:r>
+      <w:proofErr w:type="gramStart"/>
+      <w:r>
+        <w:rPr>
+          <w:szCs w:val="21"/>
+        </w:rPr>
+        <w:t>file, and</w:t>
+      </w:r>
+      <w:proofErr w:type="gramEnd"/>
+      <w:r>
+        <w:rPr>
+          <w:szCs w:val="21"/>
+        </w:rPr>
+        <w:t xml:space="preserve"> click the “IPL” Button.</w:t>
+      </w:r>
+    </w:p>
+    <w:p>
+      <w:pPr>
+        <w:pStyle w:val="a3"/>
+        <w:numPr>
+          <w:ilvl w:val="0"/>
+          <w:numId w:val="10"/>
+        </w:numPr>
+        <w:ind w:firstLineChars="0"/>
+        <w:rPr>
+          <w:rFonts w:hint="eastAsia"/>
+          <w:szCs w:val="21"/>
+        </w:rPr>
+      </w:pPr>
+      <w:r>
+        <w:rPr>
+          <w:rFonts w:hint="eastAsia"/>
+          <w:szCs w:val="21"/>
+        </w:rPr>
+        <w:t>C</w:t>
+      </w:r>
+      <w:r>
+        <w:rPr>
+          <w:szCs w:val="21"/>
+        </w:rPr>
+        <w:t xml:space="preserve">lick the “LOAD MEM” </w:t>
+      </w:r>
+      <w:proofErr w:type="gramStart"/>
+      <w:r>
+        <w:rPr>
+          <w:szCs w:val="21"/>
+        </w:rPr>
+        <w:t>Button, and</w:t>
+      </w:r>
+      <w:proofErr w:type="gramEnd"/>
+      <w:r>
+        <w:rPr>
+          <w:szCs w:val="21"/>
+        </w:rPr>
+        <w:t xml:space="preserve"> select the testing program CSV file. </w:t>
+      </w:r>
+    </w:p>
+    <w:p>
+      <w:pPr>
+        <w:pStyle w:val="a3"/>
+        <w:numPr>
+          <w:ilvl w:val="0"/>
+          <w:numId w:val="10"/>
+        </w:numPr>
+        <w:ind w:firstLineChars="0"/>
+        <w:rPr>
+          <w:szCs w:val="21"/>
+        </w:rPr>
+      </w:pPr>
+      <w:r>
+        <w:rPr>
+          <w:szCs w:val="21"/>
+        </w:rPr>
+        <w:t>Click “RUN”</w:t>
+      </w:r>
+    </w:p>
+    <w:p>
+      <w:pPr>
+        <w:pStyle w:val="a3"/>
+        <w:numPr>
+          <w:ilvl w:val="0"/>
+          <w:numId w:val="10"/>
+        </w:numPr>
+        <w:ind w:firstLineChars="0"/>
+        <w:rPr>
+          <w:szCs w:val="21"/>
+        </w:rPr>
+      </w:pPr>
+      <w:r>
+        <w:rPr>
+          <w:szCs w:val="21"/>
+        </w:rPr>
+        <w:t xml:space="preserve">It will require load default paragraph here we have example txt file named </w:t>
+      </w:r>
+      <w:proofErr w:type="gramStart"/>
+      <w:r>
+        <w:rPr>
+          <w:szCs w:val="21"/>
+        </w:rPr>
+        <w:t>TestProgram2-Paragraph.txt .</w:t>
+      </w:r>
+      <w:proofErr w:type="gramEnd"/>
+      <w:r>
+        <w:rPr>
+          <w:szCs w:val="21"/>
+        </w:rPr>
+        <w:t xml:space="preserve"> </w:t>
+      </w:r>
+    </w:p>
+    <w:p>
+      <w:pPr>
+        <w:pStyle w:val="a3"/>
+        <w:numPr>
+          <w:ilvl w:val="0"/>
+          <w:numId w:val="10"/>
+        </w:numPr>
+        <w:ind w:firstLineChars="0"/>
+        <w:rPr>
+          <w:szCs w:val="21"/>
+        </w:rPr>
+      </w:pPr>
+      <w:r>
+        <w:rPr>
+          <w:szCs w:val="21"/>
+        </w:rPr>
+        <w:t xml:space="preserve">Then it will ask for a user input word to search. If it </w:t>
+      </w:r>
+      <w:proofErr w:type="gramStart"/>
+      <w:r>
+        <w:rPr>
+          <w:szCs w:val="21"/>
+        </w:rPr>
+        <w:t>find</w:t>
+      </w:r>
+      <w:proofErr w:type="gramEnd"/>
+      <w:r>
+        <w:rPr>
+          <w:szCs w:val="21"/>
+        </w:rPr>
+        <w:t xml:space="preserve"> the word, it will print out sentences number and word number of sentence. Else, print nothing but the paragraph.</w:t>
+      </w:r>
+    </w:p>
+    <w:p>
+      <w:pPr>
+        <w:rPr>
+          <w:b/>
+          <w:bCs/>
+          <w:sz w:val="28"/>
+          <w:szCs w:val="28"/>
+        </w:rPr>
+      </w:pPr>
+      <w:r>
+        <w:rPr>
+          <w:rFonts w:hint="eastAsia"/>
+          <w:b/>
+          <w:bCs/>
+          <w:sz w:val="28"/>
+          <w:szCs w:val="28"/>
+        </w:rPr>
+        <w:t>T</w:t>
+      </w:r>
+      <w:r>
+        <w:rPr>
+          <w:b/>
+          <w:bCs/>
+          <w:sz w:val="28"/>
+          <w:szCs w:val="28"/>
+        </w:rPr>
+        <w:t xml:space="preserve">o run this testing program </w:t>
+      </w:r>
+      <w:proofErr w:type="spellStart"/>
+      <w:r>
+        <w:rPr>
+          <w:b/>
+          <w:bCs/>
+          <w:sz w:val="28"/>
+          <w:szCs w:val="28"/>
+        </w:rPr>
+        <w:t>IVa</w:t>
+      </w:r>
+      <w:proofErr w:type="spellEnd"/>
+      <w:r>
+        <w:rPr>
+          <w:b/>
+          <w:bCs/>
+          <w:sz w:val="28"/>
+          <w:szCs w:val="28"/>
+        </w:rPr>
+        <w:t>, follow the step below:</w:t>
+      </w:r>
+    </w:p>
+    <w:p>
+      <w:pPr>
+        <w:pStyle w:val="a3"/>
+        <w:numPr>
+          <w:ilvl w:val="0"/>
+          <w:numId w:val="10"/>
+        </w:numPr>
+        <w:ind w:firstLineChars="0"/>
+        <w:rPr>
+          <w:szCs w:val="21"/>
+        </w:rPr>
+      </w:pPr>
+      <w:r>
+        <w:rPr>
+          <w:szCs w:val="21"/>
+        </w:rPr>
+        <w:t xml:space="preserve">Open the simulator JAR </w:t>
+      </w:r>
+      <w:proofErr w:type="gramStart"/>
+      <w:r>
+        <w:rPr>
+          <w:szCs w:val="21"/>
+        </w:rPr>
+        <w:t>file, and</w:t>
+      </w:r>
+      <w:proofErr w:type="gramEnd"/>
+      <w:r>
+        <w:rPr>
+          <w:szCs w:val="21"/>
+        </w:rPr>
+        <w:t xml:space="preserve"> click the “IPL” Button.</w:t>
+      </w:r>
+    </w:p>
+    <w:p>
+      <w:pPr>
+        <w:pStyle w:val="a3"/>
+        <w:numPr>
+          <w:ilvl w:val="0"/>
+          <w:numId w:val="10"/>
+        </w:numPr>
+        <w:ind w:firstLineChars="0"/>
+        <w:rPr>
+          <w:rFonts w:hint="eastAsia"/>
+          <w:szCs w:val="21"/>
+        </w:rPr>
+      </w:pPr>
+      <w:r>
+        <w:rPr>
+          <w:rFonts w:hint="eastAsia"/>
+          <w:szCs w:val="21"/>
+        </w:rPr>
+        <w:t>C</w:t>
+      </w:r>
+      <w:r>
+        <w:rPr>
+          <w:szCs w:val="21"/>
+        </w:rPr>
+        <w:t xml:space="preserve">lick the “LOAD MEM” </w:t>
+      </w:r>
+      <w:proofErr w:type="gramStart"/>
+      <w:r>
+        <w:rPr>
+          <w:szCs w:val="21"/>
+        </w:rPr>
+        <w:t>Button, and</w:t>
+      </w:r>
+      <w:proofErr w:type="gramEnd"/>
+      <w:r>
+        <w:rPr>
+          <w:szCs w:val="21"/>
+        </w:rPr>
+        <w:t xml:space="preserve"> select the testing program CSV file. </w:t>
+      </w:r>
+    </w:p>
+    <w:p>
+      <w:pPr>
+        <w:pStyle w:val="a3"/>
+        <w:numPr>
+          <w:ilvl w:val="0"/>
+          <w:numId w:val="10"/>
+        </w:numPr>
+        <w:ind w:firstLineChars="0"/>
+        <w:rPr>
+          <w:rFonts w:hint="eastAsia"/>
+          <w:szCs w:val="21"/>
+        </w:rPr>
+      </w:pPr>
+      <w:r>
+        <w:rPr>
+          <w:szCs w:val="21"/>
+        </w:rPr>
+        <w:t>Click “</w:t>
+      </w:r>
+      <w:r>
+        <w:rPr>
+          <w:b/>
+          <w:bCs/>
+          <w:szCs w:val="21"/>
+        </w:rPr>
+        <w:t>SINGLE STEP</w:t>
+      </w:r>
+      <w:r>
+        <w:rPr>
+          <w:szCs w:val="21"/>
+        </w:rPr>
+        <w:t>”</w:t>
+      </w:r>
+      <w:r>
+        <w:rPr>
+          <w:szCs w:val="21"/>
+        </w:rPr>
+        <w:t xml:space="preserve"> to see the changes in the memory for each instruction. The Assembly code for testing program </w:t>
+      </w:r>
+      <w:proofErr w:type="spellStart"/>
+      <w:r>
+        <w:rPr>
+          <w:szCs w:val="21"/>
+        </w:rPr>
+        <w:t>IVa</w:t>
+      </w:r>
+      <w:proofErr w:type="spellEnd"/>
+      <w:r>
+        <w:rPr>
+          <w:szCs w:val="21"/>
+        </w:rPr>
+        <w:t xml:space="preserve"> can be found in the source code folder.</w:t>
+      </w:r>
+    </w:p>
+    <w:p>
+      <w:pPr>
+        <w:rPr>
+          <w:szCs w:val="21"/>
+        </w:rPr>
+      </w:pPr>
+    </w:p>
+    <w:p>
+      <w:pPr>
+        <w:pStyle w:val="a3"/>
         <w:ind w:left="420" w:firstLineChars="0" w:firstLine="0"/>
         <w:rPr>
           <w:szCs w:val="21"/>
@@ -1510,7 +2107,7 @@
     </w:p>
     <w:p>
       <w:pPr>
-        <w:pStyle w:val="ListParagraph"/>
+        <w:pStyle w:val="a3"/>
         <w:numPr>
           <w:ilvl w:val="0"/>
           <w:numId w:val="6"/>
@@ -1545,7 +2142,6 @@
           <w:sz w:val="28"/>
           <w:szCs w:val="28"/>
         </w:rPr>
-        <w:lastRenderedPageBreak/>
         <w:drawing>
           <wp:inline distT="0" distB="0" distL="0" distR="0" wp14:anchorId="771338A1" wp14:editId="7BF7FAC7">
             <wp:extent cx="5274310" cy="2976245"/>
@@ -1591,7 +2187,7 @@
     </w:p>
     <w:p>
       <w:pPr>
-        <w:pStyle w:val="Caption"/>
+        <w:pStyle w:val="a9"/>
         <w:jc w:val="center"/>
         <w:rPr>
           <w:b/>
@@ -1616,22 +2212,42 @@
           <w:szCs w:val="28"/>
         </w:rPr>
       </w:pPr>
-      <w:bookmarkStart w:id="0" w:name="_GoBack"/>
-      <w:bookmarkEnd w:id="0"/>
-    </w:p>
-    <w:p>
-      <w:pPr>
-        <w:pStyle w:val="ListParagraph"/>
+    </w:p>
+    <w:p>
+      <w:pPr>
+        <w:pStyle w:val="a3"/>
         <w:ind w:left="360" w:firstLineChars="0" w:firstLine="0"/>
         <w:rPr>
           <w:noProof/>
           <w:szCs w:val="21"/>
         </w:rPr>
       </w:pPr>
-    </w:p>
-    <w:p>
-      <w:pPr>
-        <w:pStyle w:val="ListParagraph"/>
+      <w:r>
+        <w:rPr>
+          <w:rFonts w:hint="eastAsia"/>
+          <w:noProof/>
+          <w:szCs w:val="21"/>
+        </w:rPr>
+        <w:t>T</w:t>
+      </w:r>
+      <w:r>
+        <w:rPr>
+          <w:noProof/>
+          <w:szCs w:val="21"/>
+        </w:rPr>
+        <w:t>he figure 1 shows the basic structure of our pipeline design. Pipeline is implemented into 4 stages,</w:t>
+      </w:r>
+      <w:r>
+        <w:rPr>
+          <w:noProof/>
+          <w:szCs w:val="21"/>
+        </w:rPr>
+        <w:t xml:space="preserve"> each stages performs certrain operations like Fetch PC(A), Memory visiting(B)... . The machine logs demostrates each stage operation. Each instruction takes 4 cycles to finish, and when it comes to false fetch when perform branching, it will insert a bubble inside the pipeline (This can be identified when logging as BubbleInsert).</w:t>
+      </w:r>
+    </w:p>
+    <w:p>
+      <w:pPr>
+        <w:pStyle w:val="a3"/>
         <w:keepNext/>
         <w:ind w:left="360" w:firstLineChars="0" w:firstLine="0"/>
       </w:pPr>
@@ -1640,6 +2256,7 @@
           <w:noProof/>
           <w:szCs w:val="21"/>
         </w:rPr>
+        <w:lastRenderedPageBreak/>
         <w:drawing>
           <wp:inline distT="0" distB="0" distL="0" distR="0" wp14:anchorId="16FA634C" wp14:editId="17D4C28C">
             <wp:extent cx="4461976" cy="3514953"/>
@@ -1692,7 +2309,7 @@
     </w:p>
     <w:p>
       <w:pPr>
-        <w:pStyle w:val="Caption"/>
+        <w:pStyle w:val="a9"/>
         <w:jc w:val="center"/>
       </w:pPr>
       <w:r>
@@ -1710,7 +2327,7 @@
     </w:p>
     <w:p>
       <w:pPr>
-        <w:pStyle w:val="ListParagraph"/>
+        <w:pStyle w:val="a3"/>
         <w:ind w:left="360" w:firstLineChars="0" w:firstLine="0"/>
         <w:rPr>
           <w:noProof/>
@@ -1720,7 +2337,7 @@
     </w:p>
     <w:p>
       <w:pPr>
-        <w:pStyle w:val="ListParagraph"/>
+        <w:pStyle w:val="a3"/>
         <w:ind w:left="360" w:firstLineChars="0" w:firstLine="0"/>
         <w:rPr>
           <w:noProof/>
@@ -1732,7 +2349,6 @@
           <w:noProof/>
           <w:szCs w:val="21"/>
         </w:rPr>
-        <w:lastRenderedPageBreak/>
         <w:drawing>
           <wp:anchor distT="0" distB="0" distL="114300" distR="114300" simplePos="0" relativeHeight="251662336" behindDoc="0" locked="0" layoutInCell="1" allowOverlap="1" wp14:anchorId="238108E3" wp14:editId="08F4F45E">
             <wp:simplePos x="0" y="0"/>
@@ -1839,7 +2455,7 @@
                         <w:txbxContent>
                           <w:p>
                             <w:pPr>
-                              <w:pStyle w:val="Caption"/>
+                              <w:pStyle w:val="a9"/>
                               <w:jc w:val="center"/>
                               <w:rPr>
                                 <w:noProof/>
@@ -1848,16 +2464,7 @@
                               </w:rPr>
                             </w:pPr>
                             <w:r>
-                              <w:t xml:space="preserve">Figure </w:t>
-                            </w:r>
-                            <w:r>
-                              <w:t>3</w:t>
-                            </w:r>
-                            <w:r>
-                              <w:t xml:space="preserve"> Pack</w:t>
-                            </w:r>
-                            <w:r>
-                              <w:t xml:space="preserve">age </w:t>
+                              <w:t xml:space="preserve">Figure 3 Package </w:t>
                             </w:r>
                             <w:proofErr w:type="spellStart"/>
                             <w:r>
@@ -1890,7 +2497,7 @@
                   <w:txbxContent>
                     <w:p>
                       <w:pPr>
-                        <w:pStyle w:val="Caption"/>
+                        <w:pStyle w:val="a9"/>
                         <w:jc w:val="center"/>
                         <w:rPr>
                           <w:noProof/>
@@ -1899,16 +2506,7 @@
                         </w:rPr>
                       </w:pPr>
                       <w:r>
-                        <w:t xml:space="preserve">Figure </w:t>
-                      </w:r>
-                      <w:r>
-                        <w:t>3</w:t>
-                      </w:r>
-                      <w:r>
-                        <w:t xml:space="preserve"> Pack</w:t>
-                      </w:r>
-                      <w:r>
-                        <w:t xml:space="preserve">age </w:t>
+                        <w:t xml:space="preserve">Figure 3 Package </w:t>
                       </w:r>
                       <w:proofErr w:type="spellStart"/>
                       <w:r>
@@ -1927,7 +2525,7 @@
     </w:p>
     <w:p>
       <w:pPr>
-        <w:pStyle w:val="ListParagraph"/>
+        <w:pStyle w:val="a3"/>
         <w:ind w:left="360" w:firstLineChars="0" w:firstLine="0"/>
         <w:rPr>
           <w:noProof/>
@@ -1937,7 +2535,7 @@
     </w:p>
     <w:p>
       <w:pPr>
-        <w:pStyle w:val="ListParagraph"/>
+        <w:pStyle w:val="a3"/>
         <w:ind w:left="360" w:firstLineChars="0" w:firstLine="0"/>
         <w:rPr>
           <w:noProof/>
@@ -1947,7 +2545,7 @@
     </w:p>
     <w:p>
       <w:pPr>
-        <w:pStyle w:val="ListParagraph"/>
+        <w:pStyle w:val="a3"/>
         <w:ind w:left="360" w:firstLineChars="0" w:firstLine="0"/>
         <w:rPr>
           <w:noProof/>
@@ -1957,7 +2555,7 @@
     </w:p>
     <w:p>
       <w:pPr>
-        <w:pStyle w:val="ListParagraph"/>
+        <w:pStyle w:val="a3"/>
         <w:ind w:left="360" w:firstLineChars="0" w:firstLine="0"/>
         <w:rPr>
           <w:noProof/>
@@ -1967,7 +2565,7 @@
     </w:p>
     <w:p>
       <w:pPr>
-        <w:pStyle w:val="ListParagraph"/>
+        <w:pStyle w:val="a3"/>
         <w:ind w:left="360" w:firstLineChars="0" w:firstLine="0"/>
         <w:rPr>
           <w:noProof/>
@@ -1984,7 +2582,7 @@
     </w:p>
     <w:p>
       <w:pPr>
-        <w:pStyle w:val="ListParagraph"/>
+        <w:pStyle w:val="a3"/>
         <w:keepNext/>
         <w:ind w:left="360" w:firstLineChars="0" w:firstLine="0"/>
         <w:jc w:val="center"/>
@@ -1993,6 +2591,7 @@
         <w:rPr>
           <w:noProof/>
         </w:rPr>
+        <w:lastRenderedPageBreak/>
         <w:drawing>
           <wp:inline distT="0" distB="0" distL="0" distR="0" wp14:anchorId="3DA31691" wp14:editId="4F02998F">
             <wp:extent cx="1333397" cy="1817827"/>
@@ -2045,7 +2644,7 @@
     </w:p>
     <w:p>
       <w:pPr>
-        <w:pStyle w:val="Caption"/>
+        <w:pStyle w:val="a9"/>
         <w:jc w:val="center"/>
       </w:pPr>
       <w:r>
@@ -2057,7 +2656,7 @@
     </w:p>
     <w:p>
       <w:pPr>
-        <w:pStyle w:val="ListParagraph"/>
+        <w:pStyle w:val="a3"/>
         <w:ind w:left="360" w:firstLineChars="0" w:firstLine="0"/>
         <w:jc w:val="center"/>
         <w:rPr>
@@ -2067,7 +2666,7 @@
     </w:p>
     <w:p>
       <w:pPr>
-        <w:pStyle w:val="ListParagraph"/>
+        <w:pStyle w:val="a3"/>
         <w:keepNext/>
         <w:ind w:left="360" w:firstLineChars="0" w:firstLine="0"/>
         <w:jc w:val="center"/>
@@ -2123,7 +2722,7 @@
     </w:p>
     <w:p>
       <w:pPr>
-        <w:pStyle w:val="Caption"/>
+        <w:pStyle w:val="a9"/>
         <w:jc w:val="center"/>
       </w:pPr>
       <w:r>
@@ -2134,7 +2733,7 @@
           <w:rPr>
             <w:noProof/>
           </w:rPr>
-          <w:t>5</w:t>
+          <w:t>3</w:t>
         </w:r>
       </w:fldSimple>
       <w:r>
@@ -2211,7 +2810,7 @@
     </w:p>
     <w:p>
       <w:pPr>
-        <w:pStyle w:val="Caption"/>
+        <w:pStyle w:val="a9"/>
         <w:jc w:val="center"/>
       </w:pPr>
       <w:r>
@@ -2222,7 +2821,7 @@
           <w:rPr>
             <w:noProof/>
           </w:rPr>
-          <w:t>6</w:t>
+          <w:t>4</w:t>
         </w:r>
       </w:fldSimple>
       <w:r>
@@ -2383,7 +2982,7 @@
         <w:ind w:left="360" w:hanging="360"/>
       </w:pPr>
       <w:rPr>
-        <w:rFonts w:ascii="DengXian" w:eastAsia="DengXian" w:hAnsi="DengXian" w:cstheme="minorBidi" w:hint="eastAsia"/>
+        <w:rFonts w:ascii="等线" w:eastAsia="等线" w:hAnsi="等线" w:cstheme="minorBidi" w:hint="eastAsia"/>
       </w:rPr>
     </w:lvl>
     <w:lvl w:ilvl="1" w:tplc="04090019" w:tentative="1">
@@ -2649,7 +3248,7 @@
         <w:ind w:left="360" w:hanging="360"/>
       </w:pPr>
       <w:rPr>
-        <w:rFonts w:ascii="DengXian" w:eastAsia="DengXian" w:hAnsi="DengXian" w:cstheme="minorBidi" w:hint="eastAsia"/>
+        <w:rFonts w:ascii="等线" w:eastAsia="等线" w:hAnsi="等线" w:cstheme="minorBidi" w:hint="eastAsia"/>
       </w:rPr>
     </w:lvl>
     <w:lvl w:ilvl="1" w:tplc="04090019" w:tentative="1">
@@ -3028,7 +3627,7 @@
         <w:ind w:left="420" w:hanging="420"/>
       </w:pPr>
       <w:rPr>
-        <w:rFonts w:ascii="DengXian" w:eastAsia="DengXian" w:hAnsi="DengXian" w:cstheme="minorBidi" w:hint="eastAsia"/>
+        <w:rFonts w:ascii="等线" w:eastAsia="等线" w:hAnsi="等线" w:cstheme="minorBidi" w:hint="eastAsia"/>
       </w:rPr>
     </w:lvl>
     <w:lvl w:ilvl="1" w:tplc="04090003" w:tentative="1">
@@ -3229,7 +3828,7 @@
         <w:ind w:left="720" w:hanging="360"/>
       </w:pPr>
       <w:rPr>
-        <w:rFonts w:ascii="DengXian" w:eastAsia="DengXian" w:hAnsi="DengXian" w:cstheme="minorBidi" w:hint="eastAsia"/>
+        <w:rFonts w:ascii="等线" w:eastAsia="等线" w:hAnsi="等线" w:cstheme="minorBidi" w:hint="eastAsia"/>
       </w:rPr>
     </w:lvl>
     <w:lvl w:ilvl="1" w:tplc="04090003">
@@ -3341,7 +3940,7 @@
         <w:ind w:left="720" w:hanging="360"/>
       </w:pPr>
       <w:rPr>
-        <w:rFonts w:ascii="DengXian" w:eastAsia="DengXian" w:hAnsi="DengXian" w:cstheme="minorBidi" w:hint="eastAsia"/>
+        <w:rFonts w:ascii="等线" w:eastAsia="等线" w:hAnsi="等线" w:cstheme="minorBidi" w:hint="eastAsia"/>
       </w:rPr>
     </w:lvl>
     <w:lvl w:ilvl="1" w:tplc="04090003" w:tentative="1">
@@ -4056,7 +4655,7 @@
     <w:lsdException w:name="Unresolved Mention" w:semiHidden="1" w:unhideWhenUsed="1"/>
     <w:lsdException w:name="Smart Link" w:semiHidden="1" w:unhideWhenUsed="1"/>
   </w:latentStyles>
-  <w:style w:type="paragraph" w:default="1" w:styleId="Normal">
+  <w:style w:type="paragraph" w:default="1" w:styleId="a">
     <w:name w:val="Normal"/>
     <w:qFormat/>
     <w:rsid w:val="00D73D11"/>
@@ -4065,11 +4664,11 @@
       <w:jc w:val="both"/>
     </w:pPr>
   </w:style>
-  <w:style w:type="paragraph" w:styleId="Heading1">
+  <w:style w:type="paragraph" w:styleId="1">
     <w:name w:val="heading 1"/>
-    <w:basedOn w:val="Normal"/>
-    <w:next w:val="Normal"/>
-    <w:link w:val="Heading1Char"/>
+    <w:basedOn w:val="a"/>
+    <w:next w:val="a"/>
+    <w:link w:val="10"/>
     <w:uiPriority w:val="9"/>
     <w:qFormat/>
     <w:rsid w:val="00415515"/>
@@ -4087,13 +4686,13 @@
       <w:szCs w:val="44"/>
     </w:rPr>
   </w:style>
-  <w:style w:type="character" w:default="1" w:styleId="DefaultParagraphFont">
+  <w:style w:type="character" w:default="1" w:styleId="a0">
     <w:name w:val="Default Paragraph Font"/>
     <w:uiPriority w:val="1"/>
     <w:semiHidden/>
     <w:unhideWhenUsed/>
   </w:style>
-  <w:style w:type="table" w:default="1" w:styleId="TableNormal">
+  <w:style w:type="table" w:default="1" w:styleId="a1">
     <w:name w:val="Normal Table"/>
     <w:uiPriority w:val="99"/>
     <w:semiHidden/>
@@ -4108,16 +4707,16 @@
       </w:tblCellMar>
     </w:tblPr>
   </w:style>
-  <w:style w:type="numbering" w:default="1" w:styleId="NoList">
+  <w:style w:type="numbering" w:default="1" w:styleId="a2">
     <w:name w:val="No List"/>
     <w:uiPriority w:val="99"/>
     <w:semiHidden/>
     <w:unhideWhenUsed/>
   </w:style>
-  <w:style w:type="character" w:customStyle="1" w:styleId="Heading1Char">
-    <w:name w:val="Heading 1 Char"/>
-    <w:basedOn w:val="DefaultParagraphFont"/>
-    <w:link w:val="Heading1"/>
+  <w:style w:type="character" w:customStyle="1" w:styleId="10">
+    <w:name w:val="标题 1 字符"/>
+    <w:basedOn w:val="a0"/>
+    <w:link w:val="1"/>
     <w:uiPriority w:val="9"/>
     <w:rsid w:val="00415515"/>
     <w:rPr>
@@ -4128,9 +4727,9 @@
       <w:szCs w:val="44"/>
     </w:rPr>
   </w:style>
-  <w:style w:type="paragraph" w:styleId="ListParagraph">
+  <w:style w:type="paragraph" w:styleId="a3">
     <w:name w:val="List Paragraph"/>
-    <w:basedOn w:val="Normal"/>
+    <w:basedOn w:val="a"/>
     <w:uiPriority w:val="34"/>
     <w:qFormat/>
     <w:rsid w:val="00415515"/>
@@ -4138,10 +4737,10 @@
       <w:ind w:firstLineChars="200" w:firstLine="420"/>
     </w:pPr>
   </w:style>
-  <w:style w:type="paragraph" w:styleId="Header">
+  <w:style w:type="paragraph" w:styleId="a4">
     <w:name w:val="header"/>
-    <w:basedOn w:val="Normal"/>
-    <w:link w:val="HeaderChar"/>
+    <w:basedOn w:val="a"/>
+    <w:link w:val="a5"/>
     <w:uiPriority w:val="99"/>
     <w:unhideWhenUsed/>
     <w:rsid w:val="005B6C46"/>
@@ -4161,10 +4760,10 @@
       <w:szCs w:val="18"/>
     </w:rPr>
   </w:style>
-  <w:style w:type="character" w:customStyle="1" w:styleId="HeaderChar">
-    <w:name w:val="Header Char"/>
-    <w:basedOn w:val="DefaultParagraphFont"/>
-    <w:link w:val="Header"/>
+  <w:style w:type="character" w:customStyle="1" w:styleId="a5">
+    <w:name w:val="页眉 字符"/>
+    <w:basedOn w:val="a0"/>
+    <w:link w:val="a4"/>
     <w:uiPriority w:val="99"/>
     <w:rsid w:val="005B6C46"/>
     <w:rPr>
@@ -4172,10 +4771,10 @@
       <w:szCs w:val="18"/>
     </w:rPr>
   </w:style>
-  <w:style w:type="paragraph" w:styleId="Footer">
+  <w:style w:type="paragraph" w:styleId="a6">
     <w:name w:val="footer"/>
-    <w:basedOn w:val="Normal"/>
-    <w:link w:val="FooterChar"/>
+    <w:basedOn w:val="a"/>
+    <w:link w:val="a7"/>
     <w:uiPriority w:val="99"/>
     <w:unhideWhenUsed/>
     <w:rsid w:val="005B6C46"/>
@@ -4192,10 +4791,10 @@
       <w:szCs w:val="18"/>
     </w:rPr>
   </w:style>
-  <w:style w:type="character" w:customStyle="1" w:styleId="FooterChar">
-    <w:name w:val="Footer Char"/>
-    <w:basedOn w:val="DefaultParagraphFont"/>
-    <w:link w:val="Footer"/>
+  <w:style w:type="character" w:customStyle="1" w:styleId="a7">
+    <w:name w:val="页脚 字符"/>
+    <w:basedOn w:val="a0"/>
+    <w:link w:val="a6"/>
     <w:uiPriority w:val="99"/>
     <w:rsid w:val="005B6C46"/>
     <w:rPr>
@@ -4203,9 +4802,9 @@
       <w:szCs w:val="18"/>
     </w:rPr>
   </w:style>
-  <w:style w:type="table" w:styleId="TableGrid">
+  <w:style w:type="table" w:styleId="a8">
     <w:name w:val="Table Grid"/>
-    <w:basedOn w:val="TableNormal"/>
+    <w:basedOn w:val="a1"/>
     <w:uiPriority w:val="39"/>
     <w:rsid w:val="00FC5736"/>
     <w:tblPr>
@@ -4219,10 +4818,10 @@
       </w:tblBorders>
     </w:tblPr>
   </w:style>
-  <w:style w:type="paragraph" w:styleId="Caption">
+  <w:style w:type="paragraph" w:styleId="a9">
     <w:name w:val="caption"/>
-    <w:basedOn w:val="Normal"/>
-    <w:next w:val="Normal"/>
+    <w:basedOn w:val="a"/>
+    <w:next w:val="a"/>
     <w:uiPriority w:val="35"/>
     <w:unhideWhenUsed/>
     <w:qFormat/>

</xml_diff>